<commit_message>
finish the board test of IIC_eeprom
</commit_message>
<xml_diff>
--- a/IIC_eeprom/source/EEPROM控制模块.docx
+++ b/IIC_eeprom/source/EEPROM控制模块.docx
@@ -13,15 +13,7 @@
         <w:rPr>
           <w:rFonts w:asciiTheme="majorHAnsi" w:eastAsia="华文细黑" w:hAnsiTheme="majorHAnsi"/>
         </w:rPr>
-        <w:t>EEPR</w:t>
-      </w:r>
-      <w:bookmarkStart w:id="0" w:name="_GoBack"/>
-      <w:bookmarkEnd w:id="0"/>
-      <w:r>
-        <w:rPr>
-          <w:rFonts w:asciiTheme="majorHAnsi" w:eastAsia="华文细黑" w:hAnsiTheme="majorHAnsi"/>
-        </w:rPr>
-        <w:t xml:space="preserve">OM </w:t>
+        <w:t xml:space="preserve">EEPROM </w:t>
       </w:r>
       <w:r>
         <w:rPr>
@@ -326,13 +318,7 @@
         <w:rPr>
           <w:rFonts w:asciiTheme="majorHAnsi" w:eastAsia="华文细黑" w:hAnsiTheme="majorHAnsi"/>
         </w:rPr>
-        <w:t>的方式实现。</w:t>
-      </w:r>
-      <w:r>
-        <w:rPr>
-          <w:rFonts w:asciiTheme="majorHAnsi" w:eastAsia="华文细黑" w:hAnsiTheme="majorHAnsi"/>
-        </w:rPr>
-        <w:t>地址后补</w:t>
+        <w:t>的方式实现。地址后补</w:t>
       </w:r>
       <w:r>
         <w:rPr>
@@ -2628,13 +2614,7 @@
         <w:rPr>
           <w:rFonts w:asciiTheme="majorHAnsi" w:eastAsia="华文细黑" w:hAnsiTheme="majorHAnsi"/>
         </w:rPr>
-        <w:t>读</w:t>
-      </w:r>
-      <w:r>
-        <w:rPr>
-          <w:rFonts w:asciiTheme="majorHAnsi" w:eastAsia="华文细黑" w:hAnsiTheme="majorHAnsi"/>
-        </w:rPr>
-        <w:t>操作。模块回复一个时钟周期的</w:t>
+        <w:t>读操作。模块回复一个时钟周期的</w:t>
       </w:r>
       <w:proofErr w:type="spellStart"/>
       <w:r>
@@ -2672,19 +2652,7 @@
         <w:rPr>
           <w:rFonts w:asciiTheme="majorHAnsi" w:eastAsia="华文细黑" w:hAnsiTheme="majorHAnsi"/>
         </w:rPr>
-        <w:t>，</w:t>
-      </w:r>
-      <w:r>
-        <w:rPr>
-          <w:rFonts w:asciiTheme="majorHAnsi" w:eastAsia="华文细黑" w:hAnsiTheme="majorHAnsi"/>
-        </w:rPr>
-        <w:t>读</w:t>
-      </w:r>
-      <w:r>
-        <w:rPr>
-          <w:rFonts w:asciiTheme="majorHAnsi" w:eastAsia="华文细黑" w:hAnsiTheme="majorHAnsi"/>
-        </w:rPr>
-        <w:t>操作开始。观察</w:t>
+        <w:t>，读操作开始。观察</w:t>
       </w:r>
       <w:proofErr w:type="spellStart"/>
       <w:r>
@@ -2762,13 +2730,7 @@
         <w:rPr>
           <w:rFonts w:asciiTheme="majorHAnsi" w:eastAsia="华文细黑" w:hAnsiTheme="majorHAnsi"/>
         </w:rPr>
-        <w:t>被</w:t>
-      </w:r>
-      <w:r>
-        <w:rPr>
-          <w:rFonts w:asciiTheme="majorHAnsi" w:eastAsia="华文细黑" w:hAnsiTheme="majorHAnsi"/>
-        </w:rPr>
-        <w:t>读出到</w:t>
+        <w:t>被读出到</w:t>
       </w:r>
       <w:proofErr w:type="spellStart"/>
       <w:r>
@@ -2782,13 +2744,7 @@
         <w:rPr>
           <w:rFonts w:asciiTheme="majorHAnsi" w:eastAsia="华文细黑" w:hAnsiTheme="majorHAnsi"/>
         </w:rPr>
-        <w:t>，</w:t>
-      </w:r>
-      <w:r>
-        <w:rPr>
-          <w:rFonts w:asciiTheme="majorHAnsi" w:eastAsia="华文细黑" w:hAnsiTheme="majorHAnsi"/>
-        </w:rPr>
-        <w:t>读出数为</w:t>
+        <w:t>，读出数为</w:t>
       </w:r>
       <w:r>
         <w:rPr>
@@ -2863,6 +2819,746 @@
         </w:drawing>
       </w:r>
     </w:p>
+    <w:p>
+      <w:pPr>
+        <w:rPr>
+          <w:rFonts w:asciiTheme="majorHAnsi" w:eastAsia="华文细黑" w:hAnsiTheme="majorHAnsi"/>
+        </w:rPr>
+      </w:pPr>
+    </w:p>
+    <w:p>
+      <w:pPr>
+        <w:rPr>
+          <w:rFonts w:asciiTheme="majorHAnsi" w:eastAsia="华文细黑" w:hAnsiTheme="majorHAnsi"/>
+        </w:rPr>
+      </w:pPr>
+    </w:p>
+    <w:p>
+      <w:pPr>
+        <w:pStyle w:val="2"/>
+        <w:numPr>
+          <w:ilvl w:val="0"/>
+          <w:numId w:val="8"/>
+        </w:numPr>
+      </w:pPr>
+      <w:r>
+        <w:rPr>
+          <w:rFonts w:hint="eastAsia"/>
+        </w:rPr>
+        <w:t>板级验证</w:t>
+      </w:r>
+      <w:bookmarkStart w:id="0" w:name="_GoBack"/>
+      <w:bookmarkEnd w:id="0"/>
+    </w:p>
+    <w:p>
+      <w:proofErr w:type="gramStart"/>
+      <w:r>
+        <w:rPr>
+          <w:rFonts w:hint="eastAsia"/>
+        </w:rPr>
+        <w:t>用</w:t>
+      </w:r>
+      <w:r>
+        <w:t>之前</w:t>
+      </w:r>
+      <w:proofErr w:type="gramEnd"/>
+      <w:r>
+        <w:t>开发的串口接收发送</w:t>
+      </w:r>
+      <w:r>
+        <w:rPr>
+          <w:rFonts w:hint="eastAsia"/>
+        </w:rPr>
+        <w:t>FIFO</w:t>
+      </w:r>
+      <w:r>
+        <w:t>模块</w:t>
+      </w:r>
+      <w:r>
+        <w:rPr>
+          <w:rFonts w:hint="eastAsia"/>
+        </w:rPr>
+        <w:t>，从</w:t>
+      </w:r>
+      <w:r>
+        <w:t>PC</w:t>
+      </w:r>
+      <w:r>
+        <w:t>端</w:t>
+      </w:r>
+      <w:r>
+        <w:rPr>
+          <w:rFonts w:hint="eastAsia"/>
+        </w:rPr>
+        <w:t>发送数据。由于之前</w:t>
+      </w:r>
+      <w:r>
+        <w:t>的串口模块</w:t>
+      </w:r>
+      <w:r>
+        <w:rPr>
+          <w:rFonts w:hint="eastAsia"/>
+        </w:rPr>
+        <w:t>是</w:t>
+      </w:r>
+      <w:r>
+        <w:t>发送</w:t>
+      </w:r>
+      <w:r>
+        <w:rPr>
+          <w:rFonts w:hint="eastAsia"/>
+        </w:rPr>
+        <w:t>8byte</w:t>
+      </w:r>
+      <w:r>
+        <w:rPr>
+          <w:rFonts w:hint="eastAsia"/>
+        </w:rPr>
+        <w:t>，</w:t>
+      </w:r>
+      <w:r>
+        <w:t>最后</w:t>
+      </w:r>
+      <w:r>
+        <w:rPr>
+          <w:rFonts w:hint="eastAsia"/>
+        </w:rPr>
+        <w:t>转换成</w:t>
+      </w:r>
+      <w:r>
+        <w:t>的是</w:t>
+      </w:r>
+      <w:r>
+        <w:rPr>
+          <w:rFonts w:hint="eastAsia"/>
+        </w:rPr>
+        <w:t>64</w:t>
+      </w:r>
+      <w:r>
+        <w:t>bit</w:t>
+      </w:r>
+      <w:r>
+        <w:t>的数据。所以</w:t>
+      </w:r>
+      <w:r>
+        <w:rPr>
+          <w:rFonts w:hint="eastAsia"/>
+        </w:rPr>
+        <w:t>用前</w:t>
+      </w:r>
+      <w:r>
+        <w:rPr>
+          <w:rFonts w:hint="eastAsia"/>
+        </w:rPr>
+        <w:t>4</w:t>
+      </w:r>
+      <w:r>
+        <w:rPr>
+          <w:rFonts w:hint="eastAsia"/>
+        </w:rPr>
+        <w:t>个</w:t>
+      </w:r>
+      <w:r>
+        <w:t>byte</w:t>
+      </w:r>
+      <w:r>
+        <w:t>作为写入</w:t>
+      </w:r>
+      <w:r>
+        <w:t>EEPROM</w:t>
+      </w:r>
+      <w:r>
+        <w:t>的数据，</w:t>
+      </w:r>
+      <w:r>
+        <w:rPr>
+          <w:rFonts w:hint="eastAsia"/>
+        </w:rPr>
+        <w:t>第</w:t>
+      </w:r>
+      <w:r>
+        <w:rPr>
+          <w:rFonts w:hint="eastAsia"/>
+        </w:rPr>
+        <w:t>8</w:t>
+      </w:r>
+      <w:r>
+        <w:t>byte</w:t>
+      </w:r>
+      <w:r>
+        <w:t>作为</w:t>
+      </w:r>
+      <w:r>
+        <w:rPr>
+          <w:rFonts w:hint="eastAsia"/>
+        </w:rPr>
+        <w:t>模块的</w:t>
+      </w:r>
+      <w:proofErr w:type="spellStart"/>
+      <w:r>
+        <w:t>ctrl_byte</w:t>
+      </w:r>
+      <w:proofErr w:type="spellEnd"/>
+      <w:r>
+        <w:t>输入。同时用</w:t>
+      </w:r>
+      <w:r>
+        <w:rPr>
+          <w:rFonts w:hint="eastAsia"/>
+        </w:rPr>
+        <w:t>按键输入</w:t>
+      </w:r>
+      <w:r>
+        <w:t>作为各个模块的使能信号</w:t>
+      </w:r>
+      <w:r>
+        <w:rPr>
+          <w:rFonts w:hint="eastAsia"/>
+        </w:rPr>
+        <w:t>（详见</w:t>
+      </w:r>
+      <w:r>
+        <w:t>RTL</w:t>
+      </w:r>
+      <w:r>
+        <w:rPr>
+          <w:rFonts w:hint="eastAsia"/>
+        </w:rPr>
+        <w:t>）</w:t>
+      </w:r>
+      <w:r>
+        <w:t>。</w:t>
+      </w:r>
+    </w:p>
+    <w:p>
+      <w:pPr>
+        <w:rPr>
+          <w:rFonts w:hint="eastAsia"/>
+        </w:rPr>
+      </w:pPr>
+      <w:r>
+        <w:rPr>
+          <w:rFonts w:hint="eastAsia"/>
+        </w:rPr>
+        <w:t>先</w:t>
+      </w:r>
+      <w:r>
+        <w:t>在</w:t>
+      </w:r>
+      <w:r>
+        <w:t>EERPOM</w:t>
+      </w:r>
+      <w:r>
+        <w:t>的</w:t>
+      </w:r>
+      <w:r>
+        <w:rPr>
+          <w:rFonts w:hint="eastAsia"/>
+        </w:rPr>
+        <w:t>0</w:t>
+      </w:r>
+      <w:r>
+        <w:t>x00-0x03</w:t>
+      </w:r>
+      <w:r>
+        <w:rPr>
+          <w:rFonts w:hint="eastAsia"/>
+        </w:rPr>
+        <w:t>地址写入</w:t>
+      </w:r>
+      <w:r>
+        <w:rPr>
+          <w:rFonts w:hint="eastAsia"/>
+        </w:rPr>
+        <w:t>0x01,0x02,0x03,0x04.</w:t>
+      </w:r>
+      <w:r>
+        <w:t xml:space="preserve"> </w:t>
+      </w:r>
+      <w:proofErr w:type="spellStart"/>
+      <w:r>
+        <w:t>ctrl_byte</w:t>
+      </w:r>
+      <w:proofErr w:type="spellEnd"/>
+      <w:r>
+        <w:t xml:space="preserve"> = 0x00.</w:t>
+      </w:r>
+    </w:p>
+    <w:p>
+      <w:r>
+        <w:rPr>
+          <w:rFonts w:hint="eastAsia"/>
+        </w:rPr>
+        <w:t>再</w:t>
+      </w:r>
+      <w:r>
+        <w:t>在</w:t>
+      </w:r>
+      <w:r>
+        <w:t>EEPROM</w:t>
+      </w:r>
+      <w:r>
+        <w:t>的</w:t>
+      </w:r>
+      <w:r>
+        <w:rPr>
+          <w:rFonts w:hint="eastAsia"/>
+        </w:rPr>
+        <w:t>0x04-0x07</w:t>
+      </w:r>
+      <w:r>
+        <w:rPr>
+          <w:rFonts w:hint="eastAsia"/>
+        </w:rPr>
+        <w:t>位置</w:t>
+      </w:r>
+      <w:r>
+        <w:t>写入</w:t>
+      </w:r>
+      <w:r>
+        <w:rPr>
+          <w:rFonts w:hint="eastAsia"/>
+        </w:rPr>
+        <w:t>0</w:t>
+      </w:r>
+      <w:r>
+        <w:t>x02,0x03,0x04,0x05.</w:t>
+      </w:r>
+      <w:r>
+        <w:t xml:space="preserve"> </w:t>
+      </w:r>
+      <w:proofErr w:type="spellStart"/>
+      <w:r>
+        <w:t>ctrl_byte</w:t>
+      </w:r>
+      <w:proofErr w:type="spellEnd"/>
+      <w:r>
+        <w:t xml:space="preserve"> = 0x0</w:t>
+      </w:r>
+      <w:r>
+        <w:t>2</w:t>
+      </w:r>
+      <w:r>
+        <w:t>.</w:t>
+      </w:r>
+    </w:p>
+    <w:p>
+      <w:r>
+        <w:rPr>
+          <w:rFonts w:hint="eastAsia"/>
+        </w:rPr>
+        <w:t>再</w:t>
+      </w:r>
+      <w:r>
+        <w:t>在</w:t>
+      </w:r>
+      <w:r>
+        <w:t>EEPROM</w:t>
+      </w:r>
+      <w:r>
+        <w:t>的</w:t>
+      </w:r>
+      <w:r>
+        <w:rPr>
+          <w:rFonts w:hint="eastAsia"/>
+        </w:rPr>
+        <w:t>0x04-0x07</w:t>
+      </w:r>
+      <w:r>
+        <w:rPr>
+          <w:rFonts w:hint="eastAsia"/>
+        </w:rPr>
+        <w:t>位置</w:t>
+      </w:r>
+      <w:r>
+        <w:t>写入</w:t>
+      </w:r>
+      <w:r>
+        <w:rPr>
+          <w:rFonts w:hint="eastAsia"/>
+        </w:rPr>
+        <w:t>0</w:t>
+      </w:r>
+      <w:r>
+        <w:t>x03,0x04,0x05,0x06</w:t>
+      </w:r>
+      <w:r>
+        <w:t>.</w:t>
+      </w:r>
+      <w:r>
+        <w:t xml:space="preserve"> </w:t>
+      </w:r>
+      <w:proofErr w:type="spellStart"/>
+      <w:r>
+        <w:t>ctrl_byte</w:t>
+      </w:r>
+      <w:proofErr w:type="spellEnd"/>
+      <w:r>
+        <w:t xml:space="preserve"> = 0x0</w:t>
+      </w:r>
+      <w:r>
+        <w:t>4</w:t>
+      </w:r>
+      <w:r>
+        <w:t>.</w:t>
+      </w:r>
+    </w:p>
+    <w:p>
+      <w:r>
+        <w:rPr>
+          <w:rFonts w:hint="eastAsia"/>
+        </w:rPr>
+        <w:t>再</w:t>
+      </w:r>
+      <w:r>
+        <w:t>在</w:t>
+      </w:r>
+      <w:r>
+        <w:t>EEPROM</w:t>
+      </w:r>
+      <w:r>
+        <w:t>的</w:t>
+      </w:r>
+      <w:r>
+        <w:rPr>
+          <w:rFonts w:hint="eastAsia"/>
+        </w:rPr>
+        <w:t>0x04-0x07</w:t>
+      </w:r>
+      <w:r>
+        <w:rPr>
+          <w:rFonts w:hint="eastAsia"/>
+        </w:rPr>
+        <w:t>位置</w:t>
+      </w:r>
+      <w:r>
+        <w:t>写入</w:t>
+      </w:r>
+      <w:r>
+        <w:rPr>
+          <w:rFonts w:hint="eastAsia"/>
+        </w:rPr>
+        <w:t>0</w:t>
+      </w:r>
+      <w:r>
+        <w:t>x04,0x05,0x06,0x07</w:t>
+      </w:r>
+      <w:r>
+        <w:t>.</w:t>
+      </w:r>
+      <w:r>
+        <w:t xml:space="preserve"> </w:t>
+      </w:r>
+      <w:proofErr w:type="spellStart"/>
+      <w:r>
+        <w:t>ctrl_byte</w:t>
+      </w:r>
+      <w:proofErr w:type="spellEnd"/>
+      <w:r>
+        <w:t xml:space="preserve"> = 0x06</w:t>
+      </w:r>
+      <w:r>
+        <w:t>.</w:t>
+      </w:r>
+    </w:p>
+    <w:p>
+      <w:r>
+        <w:rPr>
+          <w:rFonts w:hint="eastAsia"/>
+        </w:rPr>
+        <w:lastRenderedPageBreak/>
+        <w:t>再</w:t>
+      </w:r>
+      <w:r>
+        <w:t>在</w:t>
+      </w:r>
+      <w:r>
+        <w:t>EEPROM</w:t>
+      </w:r>
+      <w:r>
+        <w:t>的</w:t>
+      </w:r>
+      <w:r>
+        <w:rPr>
+          <w:rFonts w:hint="eastAsia"/>
+        </w:rPr>
+        <w:t>0x04-0x07</w:t>
+      </w:r>
+      <w:r>
+        <w:rPr>
+          <w:rFonts w:hint="eastAsia"/>
+        </w:rPr>
+        <w:t>位置</w:t>
+      </w:r>
+      <w:r>
+        <w:t>写入</w:t>
+      </w:r>
+      <w:r>
+        <w:rPr>
+          <w:rFonts w:hint="eastAsia"/>
+        </w:rPr>
+        <w:t>0</w:t>
+      </w:r>
+      <w:r>
+        <w:t>x14,0x15,0x16,0x17</w:t>
+      </w:r>
+      <w:r>
+        <w:t>.</w:t>
+      </w:r>
+      <w:r>
+        <w:t xml:space="preserve"> </w:t>
+      </w:r>
+      <w:proofErr w:type="spellStart"/>
+      <w:r>
+        <w:t>ctrl_byte</w:t>
+      </w:r>
+      <w:proofErr w:type="spellEnd"/>
+      <w:r>
+        <w:t xml:space="preserve"> = 0x08</w:t>
+      </w:r>
+      <w:r>
+        <w:t>.</w:t>
+      </w:r>
+    </w:p>
+    <w:p/>
+    <w:p>
+      <w:pPr>
+        <w:rPr>
+          <w:rFonts w:hint="eastAsia"/>
+        </w:rPr>
+      </w:pPr>
+      <w:r>
+        <w:rPr>
+          <w:rFonts w:hint="eastAsia"/>
+        </w:rPr>
+        <w:t>然后</w:t>
+      </w:r>
+      <w:r>
+        <w:t>将之前写入的数据依次读出，</w:t>
+      </w:r>
+      <w:proofErr w:type="spellStart"/>
+      <w:r>
+        <w:t>ctrl_byte</w:t>
+      </w:r>
+      <w:proofErr w:type="spellEnd"/>
+      <w:r>
+        <w:rPr>
+          <w:rFonts w:hint="eastAsia"/>
+        </w:rPr>
+        <w:t>依次为</w:t>
+      </w:r>
+      <w:r>
+        <w:rPr>
+          <w:rFonts w:hint="eastAsia"/>
+        </w:rPr>
+        <w:t>0x09,0x07,0x05,0x03,0x01.</w:t>
+      </w:r>
+    </w:p>
+    <w:p>
+      <w:pPr>
+        <w:rPr>
+          <w:rFonts w:hint="eastAsia"/>
+        </w:rPr>
+      </w:pPr>
+      <w:r>
+        <w:t>FPGA</w:t>
+      </w:r>
+      <w:r>
+        <w:t>将数据从</w:t>
+      </w:r>
+      <w:r>
+        <w:t>EEPROM</w:t>
+      </w:r>
+      <w:r>
+        <w:t>中读出后会通过串口发送回</w:t>
+      </w:r>
+      <w:r>
+        <w:t>PC</w:t>
+      </w:r>
+      <w:r>
+        <w:t>端，如</w:t>
+      </w:r>
+      <w:r>
+        <w:rPr>
+          <w:rFonts w:hint="eastAsia"/>
+        </w:rPr>
+        <w:t>下</w:t>
+      </w:r>
+      <w:r>
+        <w:t>图</w:t>
+      </w:r>
+      <w:r>
+        <w:rPr>
+          <w:rFonts w:hint="eastAsia"/>
+        </w:rPr>
+        <w:t>所示</w:t>
+      </w:r>
+      <w:r>
+        <w:t>，</w:t>
+      </w:r>
+      <w:r>
+        <w:rPr>
+          <w:rFonts w:hint="eastAsia"/>
+        </w:rPr>
+        <w:t>读出</w:t>
+      </w:r>
+      <w:r>
+        <w:t>的数据</w:t>
+      </w:r>
+      <w:r>
+        <w:rPr>
+          <w:rFonts w:hint="eastAsia"/>
+        </w:rPr>
+        <w:t>（由于</w:t>
+      </w:r>
+      <w:r>
+        <w:t>要补齐</w:t>
+      </w:r>
+      <w:r>
+        <w:rPr>
+          <w:rFonts w:hint="eastAsia"/>
+        </w:rPr>
+        <w:t>64</w:t>
+      </w:r>
+      <w:r>
+        <w:t>bit</w:t>
+      </w:r>
+      <w:r>
+        <w:t>数据，所</w:t>
+      </w:r>
+      <w:r>
+        <w:rPr>
+          <w:rFonts w:hint="eastAsia"/>
+        </w:rPr>
+        <w:t>以</w:t>
+      </w:r>
+      <w:r>
+        <w:t>每一组数据都会多出</w:t>
+      </w:r>
+      <w:r>
+        <w:rPr>
+          <w:rFonts w:hint="eastAsia"/>
+        </w:rPr>
+        <w:t>4</w:t>
+      </w:r>
+      <w:r>
+        <w:t>byte</w:t>
+      </w:r>
+      <w:r>
+        <w:t>：</w:t>
+      </w:r>
+      <w:r>
+        <w:rPr>
+          <w:rFonts w:hint="eastAsia"/>
+        </w:rPr>
+        <w:t>EE</w:t>
+      </w:r>
+      <w:r>
+        <w:t xml:space="preserve"> </w:t>
+      </w:r>
+      <w:r>
+        <w:rPr>
+          <w:rFonts w:hint="eastAsia"/>
+        </w:rPr>
+        <w:t>DD</w:t>
+      </w:r>
+      <w:r>
+        <w:t xml:space="preserve"> </w:t>
+      </w:r>
+      <w:r>
+        <w:rPr>
+          <w:rFonts w:hint="eastAsia"/>
+        </w:rPr>
+        <w:t>CC</w:t>
+      </w:r>
+      <w:r>
+        <w:t xml:space="preserve"> </w:t>
+      </w:r>
+      <w:r>
+        <w:rPr>
+          <w:rFonts w:hint="eastAsia"/>
+        </w:rPr>
+        <w:t>AA</w:t>
+      </w:r>
+      <w:r>
+        <w:rPr>
+          <w:rFonts w:hint="eastAsia"/>
+        </w:rPr>
+        <w:t>）与写入数据</w:t>
+      </w:r>
+      <w:r>
+        <w:t>相同。说明</w:t>
+      </w:r>
+      <w:r>
+        <w:rPr>
+          <w:rFonts w:hint="eastAsia"/>
+        </w:rPr>
+        <w:t>模块工作正常</w:t>
+      </w:r>
+      <w:r>
+        <w:t>。</w:t>
+      </w:r>
+    </w:p>
+    <w:p>
+      <w:pPr>
+        <w:rPr>
+          <w:rFonts w:hint="eastAsia"/>
+        </w:rPr>
+      </w:pPr>
+      <w:r>
+        <w:rPr>
+          <w:noProof/>
+        </w:rPr>
+        <w:drawing>
+          <wp:inline distT="0" distB="0" distL="0" distR="0">
+            <wp:extent cx="5274310" cy="4298820"/>
+            <wp:effectExtent l="0" t="0" r="2540" b="6985"/>
+            <wp:docPr id="3" name="图片 3" descr="C:\Users\Roy\Desktop\捕获.JPG"/>
+            <wp:cNvGraphicFramePr>
+              <a:graphicFrameLocks xmlns:a="http://schemas.openxmlformats.org/drawingml/2006/main" noChangeAspect="1"/>
+            </wp:cNvGraphicFramePr>
+            <a:graphic xmlns:a="http://schemas.openxmlformats.org/drawingml/2006/main">
+              <a:graphicData uri="http://schemas.openxmlformats.org/drawingml/2006/picture">
+                <pic:pic xmlns:pic="http://schemas.openxmlformats.org/drawingml/2006/picture">
+                  <pic:nvPicPr>
+                    <pic:cNvPr id="0" name="Picture 1" descr="C:\Users\Roy\Desktop\捕获.JPG"/>
+                    <pic:cNvPicPr>
+                      <a:picLocks noChangeAspect="1" noChangeArrowheads="1"/>
+                    </pic:cNvPicPr>
+                  </pic:nvPicPr>
+                  <pic:blipFill>
+                    <a:blip r:embed="rId7">
+                      <a:extLst>
+                        <a:ext uri="{28A0092B-C50C-407E-A947-70E740481C1C}">
+                          <a14:useLocalDpi xmlns:a14="http://schemas.microsoft.com/office/drawing/2010/main" val="0"/>
+                        </a:ext>
+                      </a:extLst>
+                    </a:blip>
+                    <a:srcRect/>
+                    <a:stretch>
+                      <a:fillRect/>
+                    </a:stretch>
+                  </pic:blipFill>
+                  <pic:spPr bwMode="auto">
+                    <a:xfrm>
+                      <a:off x="0" y="0"/>
+                      <a:ext cx="5274310" cy="4298820"/>
+                    </a:xfrm>
+                    <a:prstGeom prst="rect">
+                      <a:avLst/>
+                    </a:prstGeom>
+                    <a:noFill/>
+                    <a:ln>
+                      <a:noFill/>
+                    </a:ln>
+                  </pic:spPr>
+                </pic:pic>
+              </a:graphicData>
+            </a:graphic>
+          </wp:inline>
+        </w:drawing>
+      </w:r>
+    </w:p>
     <w:sectPr>
       <w:pgSz w:w="11906" w:h="16838"/>
       <w:pgMar w:top="1440" w:right="1800" w:bottom="1440" w:left="1800" w:header="851" w:footer="992" w:gutter="0"/>
@@ -3253,6 +3949,119 @@
     </w:lvl>
   </w:abstractNum>
   <w:abstractNum w:abstractNumId="4">
+    <w:nsid w:val="5B9B1C6C"/>
+    <w:multiLevelType w:val="hybridMultilevel"/>
+    <w:tmpl w:val="869CB70A"/>
+    <w:lvl w:ilvl="0" w:tplc="0409000D">
+      <w:start w:val="1"/>
+      <w:numFmt w:val="bullet"/>
+      <w:lvlText w:val=""/>
+      <w:lvlJc w:val="left"/>
+      <w:pPr>
+        <w:ind w:left="420" w:hanging="420"/>
+      </w:pPr>
+      <w:rPr>
+        <w:rFonts w:ascii="Wingdings" w:hAnsi="Wingdings" w:hint="default"/>
+      </w:rPr>
+    </w:lvl>
+    <w:lvl w:ilvl="1" w:tplc="04090003" w:tentative="1">
+      <w:start w:val="1"/>
+      <w:numFmt w:val="bullet"/>
+      <w:lvlText w:val=""/>
+      <w:lvlJc w:val="left"/>
+      <w:pPr>
+        <w:ind w:left="840" w:hanging="420"/>
+      </w:pPr>
+      <w:rPr>
+        <w:rFonts w:ascii="Wingdings" w:hAnsi="Wingdings" w:hint="default"/>
+      </w:rPr>
+    </w:lvl>
+    <w:lvl w:ilvl="2" w:tplc="04090005" w:tentative="1">
+      <w:start w:val="1"/>
+      <w:numFmt w:val="bullet"/>
+      <w:lvlText w:val=""/>
+      <w:lvlJc w:val="left"/>
+      <w:pPr>
+        <w:ind w:left="1260" w:hanging="420"/>
+      </w:pPr>
+      <w:rPr>
+        <w:rFonts w:ascii="Wingdings" w:hAnsi="Wingdings" w:hint="default"/>
+      </w:rPr>
+    </w:lvl>
+    <w:lvl w:ilvl="3" w:tplc="04090001" w:tentative="1">
+      <w:start w:val="1"/>
+      <w:numFmt w:val="bullet"/>
+      <w:lvlText w:val=""/>
+      <w:lvlJc w:val="left"/>
+      <w:pPr>
+        <w:ind w:left="1680" w:hanging="420"/>
+      </w:pPr>
+      <w:rPr>
+        <w:rFonts w:ascii="Wingdings" w:hAnsi="Wingdings" w:hint="default"/>
+      </w:rPr>
+    </w:lvl>
+    <w:lvl w:ilvl="4" w:tplc="04090003" w:tentative="1">
+      <w:start w:val="1"/>
+      <w:numFmt w:val="bullet"/>
+      <w:lvlText w:val=""/>
+      <w:lvlJc w:val="left"/>
+      <w:pPr>
+        <w:ind w:left="2100" w:hanging="420"/>
+      </w:pPr>
+      <w:rPr>
+        <w:rFonts w:ascii="Wingdings" w:hAnsi="Wingdings" w:hint="default"/>
+      </w:rPr>
+    </w:lvl>
+    <w:lvl w:ilvl="5" w:tplc="04090005" w:tentative="1">
+      <w:start w:val="1"/>
+      <w:numFmt w:val="bullet"/>
+      <w:lvlText w:val=""/>
+      <w:lvlJc w:val="left"/>
+      <w:pPr>
+        <w:ind w:left="2520" w:hanging="420"/>
+      </w:pPr>
+      <w:rPr>
+        <w:rFonts w:ascii="Wingdings" w:hAnsi="Wingdings" w:hint="default"/>
+      </w:rPr>
+    </w:lvl>
+    <w:lvl w:ilvl="6" w:tplc="04090001" w:tentative="1">
+      <w:start w:val="1"/>
+      <w:numFmt w:val="bullet"/>
+      <w:lvlText w:val=""/>
+      <w:lvlJc w:val="left"/>
+      <w:pPr>
+        <w:ind w:left="2940" w:hanging="420"/>
+      </w:pPr>
+      <w:rPr>
+        <w:rFonts w:ascii="Wingdings" w:hAnsi="Wingdings" w:hint="default"/>
+      </w:rPr>
+    </w:lvl>
+    <w:lvl w:ilvl="7" w:tplc="04090003" w:tentative="1">
+      <w:start w:val="1"/>
+      <w:numFmt w:val="bullet"/>
+      <w:lvlText w:val=""/>
+      <w:lvlJc w:val="left"/>
+      <w:pPr>
+        <w:ind w:left="3360" w:hanging="420"/>
+      </w:pPr>
+      <w:rPr>
+        <w:rFonts w:ascii="Wingdings" w:hAnsi="Wingdings" w:hint="default"/>
+      </w:rPr>
+    </w:lvl>
+    <w:lvl w:ilvl="8" w:tplc="04090005" w:tentative="1">
+      <w:start w:val="1"/>
+      <w:numFmt w:val="bullet"/>
+      <w:lvlText w:val=""/>
+      <w:lvlJc w:val="left"/>
+      <w:pPr>
+        <w:ind w:left="3780" w:hanging="420"/>
+      </w:pPr>
+      <w:rPr>
+        <w:rFonts w:ascii="Wingdings" w:hAnsi="Wingdings" w:hint="default"/>
+      </w:rPr>
+    </w:lvl>
+  </w:abstractNum>
+  <w:abstractNum w:abstractNumId="5">
     <w:nsid w:val="636E2F05"/>
     <w:multiLevelType w:val="hybridMultilevel"/>
     <w:tmpl w:val="2C02A6D6"/>
@@ -3365,7 +4174,7 @@
       </w:rPr>
     </w:lvl>
   </w:abstractNum>
-  <w:abstractNum w:abstractNumId="5">
+  <w:abstractNum w:abstractNumId="6">
     <w:nsid w:val="67626C1A"/>
     <w:multiLevelType w:val="hybridMultilevel"/>
     <w:tmpl w:val="F1C0DFD2"/>
@@ -3454,7 +4263,7 @@
       </w:pPr>
     </w:lvl>
   </w:abstractNum>
-  <w:abstractNum w:abstractNumId="6">
+  <w:abstractNum w:abstractNumId="7">
     <w:nsid w:val="76F96ECE"/>
     <w:multiLevelType w:val="hybridMultilevel"/>
     <w:tmpl w:val="A386D148"/>
@@ -3568,7 +4377,7 @@
     </w:lvl>
   </w:abstractNum>
   <w:num w:numId="1">
-    <w:abstractNumId w:val="6"/>
+    <w:abstractNumId w:val="7"/>
   </w:num>
   <w:num w:numId="2">
     <w:abstractNumId w:val="0"/>
@@ -3577,7 +4386,7 @@
     <w:abstractNumId w:val="3"/>
   </w:num>
   <w:num w:numId="4">
-    <w:abstractNumId w:val="5"/>
+    <w:abstractNumId w:val="6"/>
   </w:num>
   <w:num w:numId="5">
     <w:abstractNumId w:val="1"/>
@@ -3586,6 +4395,9 @@
     <w:abstractNumId w:val="2"/>
   </w:num>
   <w:num w:numId="7">
+    <w:abstractNumId w:val="5"/>
+  </w:num>
+  <w:num w:numId="8">
     <w:abstractNumId w:val="4"/>
   </w:num>
 </w:numbering>

</xml_diff>